<commit_message>
Updated submission to doubtfire for the PlanetWars task
</commit_message>
<xml_diff>
--- a/05 - Lab - PlanetWars Bots/PlanetWars AI Pseudocode.docx
+++ b/05 - Lab - PlanetWars Bots/PlanetWars AI Pseudocode.docx
@@ -15,127 +15,96 @@
         <w:t xml:space="preserve"> AI Pseudocode</w:t>
       </w:r>
     </w:p>
+    <w:p/>
     <w:p>
       <w:pPr>
         <w:pStyle w:val="Heading2"/>
       </w:pPr>
       <w:r>
-        <w:t>Rando</w:t>
-      </w:r>
-    </w:p>
-    <w:p>
-      <w:proofErr w:type="gramStart"/>
-      <w:r>
-        <w:t>Update(</w:t>
-      </w:r>
-      <w:proofErr w:type="gramEnd"/>
-      <w:r>
-        <w:t>):</w:t>
-      </w:r>
-    </w:p>
-    <w:p>
-      <w:r>
-        <w:tab/>
-        <w:t>If there’s already a fleet out:</w:t>
-      </w:r>
-    </w:p>
-    <w:p>
-      <w:r>
-        <w:tab/>
-      </w:r>
-      <w:r>
-        <w:tab/>
-        <w:t>Do nothing</w:t>
-      </w:r>
+        <w:t>Game Screenshot</w:t>
+      </w:r>
+    </w:p>
+    <w:p>
+      <w:bookmarkStart w:id="0" w:name="_GoBack"/>
+      <w:r>
+        <w:rPr>
+          <w:noProof/>
+        </w:rPr>
+        <w:drawing>
+          <wp:anchor distT="0" distB="0" distL="114300" distR="114300" simplePos="0" relativeHeight="251669504" behindDoc="0" locked="0" layoutInCell="1" allowOverlap="1" wp14:anchorId="64B3F12E" wp14:editId="2D2BB2FC">
+            <wp:simplePos x="0" y="0"/>
+            <wp:positionH relativeFrom="column">
+              <wp:posOffset>9525</wp:posOffset>
+            </wp:positionH>
+            <wp:positionV relativeFrom="paragraph">
+              <wp:posOffset>9525</wp:posOffset>
+            </wp:positionV>
+            <wp:extent cx="4781550" cy="5067300"/>
+            <wp:effectExtent l="0" t="0" r="0" b="0"/>
+            <wp:wrapTight wrapText="bothSides">
+              <wp:wrapPolygon edited="0">
+                <wp:start x="0" y="0"/>
+                <wp:lineTo x="0" y="21519"/>
+                <wp:lineTo x="21514" y="21519"/>
+                <wp:lineTo x="21514" y="0"/>
+                <wp:lineTo x="0" y="0"/>
+              </wp:wrapPolygon>
+            </wp:wrapTight>
+            <wp:docPr id="6" name="Picture 6"/>
+            <wp:cNvGraphicFramePr>
+              <a:graphicFrameLocks xmlns:a="http://schemas.openxmlformats.org/drawingml/2006/main" noChangeAspect="1"/>
+            </wp:cNvGraphicFramePr>
+            <a:graphic xmlns:a="http://schemas.openxmlformats.org/drawingml/2006/main">
+              <a:graphicData uri="http://schemas.openxmlformats.org/drawingml/2006/picture">
+                <pic:pic xmlns:pic="http://schemas.openxmlformats.org/drawingml/2006/picture">
+                  <pic:nvPicPr>
+                    <pic:cNvPr id="1" name=""/>
+                    <pic:cNvPicPr/>
+                  </pic:nvPicPr>
+                  <pic:blipFill>
+                    <a:blip r:embed="rId4"/>
+                    <a:stretch>
+                      <a:fillRect/>
+                    </a:stretch>
+                  </pic:blipFill>
+                  <pic:spPr>
+                    <a:xfrm>
+                      <a:off x="0" y="0"/>
+                      <a:ext cx="4781550" cy="5067300"/>
+                    </a:xfrm>
+                    <a:prstGeom prst="rect">
+                      <a:avLst/>
+                    </a:prstGeom>
+                  </pic:spPr>
+                </pic:pic>
+              </a:graphicData>
+            </a:graphic>
+          </wp:anchor>
+        </w:drawing>
+      </w:r>
+      <w:bookmarkEnd w:id="0"/>
     </w:p>
     <w:p/>
     <w:p>
-      <w:r>
-        <w:tab/>
-        <w:t>If I have planet(s) and there are planets I don’t control:</w:t>
-      </w:r>
-    </w:p>
-    <w:p>
-      <w:r>
-        <w:tab/>
-      </w:r>
-      <w:r>
-        <w:tab/>
-      </w:r>
-      <w:proofErr w:type="spellStart"/>
-      <w:r>
-        <w:t>Dest</w:t>
-      </w:r>
-      <w:proofErr w:type="spellEnd"/>
-      <w:r>
-        <w:t xml:space="preserve"> = random planet I don’t control</w:t>
-      </w:r>
-    </w:p>
-    <w:p>
-      <w:r>
-        <w:tab/>
-      </w:r>
-      <w:r>
-        <w:tab/>
-      </w:r>
-      <w:proofErr w:type="spellStart"/>
-      <w:r>
-        <w:t>Src</w:t>
-      </w:r>
-      <w:proofErr w:type="spellEnd"/>
-      <w:r>
-        <w:t xml:space="preserve"> = random planet I control</w:t>
-      </w:r>
-    </w:p>
-    <w:p/>
-    <w:p>
-      <w:r>
-        <w:tab/>
-      </w:r>
-      <w:r>
-        <w:tab/>
-        <w:t xml:space="preserve">If </w:t>
-      </w:r>
-      <w:proofErr w:type="spellStart"/>
-      <w:r>
-        <w:t>Src</w:t>
-      </w:r>
-      <w:proofErr w:type="spellEnd"/>
-      <w:r>
-        <w:t xml:space="preserve"> has more than 10 ships:</w:t>
-      </w:r>
-    </w:p>
-    <w:p>
-      <w:r>
-        <w:tab/>
-      </w:r>
-      <w:r>
-        <w:tab/>
-      </w:r>
-      <w:r>
-        <w:tab/>
-        <w:t xml:space="preserve">Send 75% of ships from </w:t>
-      </w:r>
-      <w:proofErr w:type="spellStart"/>
-      <w:r>
-        <w:t>Src</w:t>
-      </w:r>
-      <w:proofErr w:type="spellEnd"/>
-      <w:r>
-        <w:t xml:space="preserve"> to </w:t>
-      </w:r>
-      <w:proofErr w:type="spellStart"/>
-      <w:r>
-        <w:t>Dest</w:t>
-      </w:r>
-      <w:proofErr w:type="spellEnd"/>
+      <w:pPr>
+        <w:rPr>
+          <w:rFonts w:asciiTheme="majorHAnsi" w:eastAsiaTheme="majorEastAsia" w:hAnsiTheme="majorHAnsi" w:cstheme="majorBidi"/>
+          <w:color w:val="2F5496" w:themeColor="accent1" w:themeShade="BF"/>
+          <w:sz w:val="26"/>
+          <w:szCs w:val="26"/>
+        </w:rPr>
+      </w:pPr>
+      <w:r>
+        <w:br w:type="page"/>
+      </w:r>
     </w:p>
     <w:p>
       <w:pPr>
         <w:pStyle w:val="Heading2"/>
       </w:pPr>
       <w:r>
-        <w:t>Min</w:t>
+        <w:lastRenderedPageBreak/>
+        <w:t>Rando</w:t>
       </w:r>
     </w:p>
     <w:p>
@@ -183,10 +152,7 @@
       </w:r>
       <w:proofErr w:type="spellEnd"/>
       <w:r>
-        <w:t xml:space="preserve"> = planet I don’t control</w:t>
-      </w:r>
-      <w:r>
-        <w:t xml:space="preserve"> with the fewest ships</w:t>
+        <w:t xml:space="preserve"> = random planet I don’t control</w:t>
       </w:r>
     </w:p>
     <w:p>
@@ -225,6 +191,62 @@
     </w:p>
     <w:p>
       <w:r>
+        <w:rPr>
+          <w:noProof/>
+        </w:rPr>
+        <w:drawing>
+          <wp:anchor distT="0" distB="0" distL="114300" distR="114300" simplePos="0" relativeHeight="251667456" behindDoc="0" locked="0" layoutInCell="1" allowOverlap="1" wp14:anchorId="552A797F" wp14:editId="7697068A">
+            <wp:simplePos x="0" y="0"/>
+            <wp:positionH relativeFrom="column">
+              <wp:posOffset>0</wp:posOffset>
+            </wp:positionH>
+            <wp:positionV relativeFrom="paragraph">
+              <wp:posOffset>203200</wp:posOffset>
+            </wp:positionV>
+            <wp:extent cx="5629275" cy="3105150"/>
+            <wp:effectExtent l="0" t="0" r="9525" b="0"/>
+            <wp:wrapTight wrapText="bothSides">
+              <wp:wrapPolygon edited="0">
+                <wp:start x="0" y="0"/>
+                <wp:lineTo x="0" y="21467"/>
+                <wp:lineTo x="21563" y="21467"/>
+                <wp:lineTo x="21563" y="0"/>
+                <wp:lineTo x="0" y="0"/>
+              </wp:wrapPolygon>
+            </wp:wrapTight>
+            <wp:docPr id="5" name="Picture 5"/>
+            <wp:cNvGraphicFramePr>
+              <a:graphicFrameLocks xmlns:a="http://schemas.openxmlformats.org/drawingml/2006/main" noChangeAspect="1"/>
+            </wp:cNvGraphicFramePr>
+            <a:graphic xmlns:a="http://schemas.openxmlformats.org/drawingml/2006/main">
+              <a:graphicData uri="http://schemas.openxmlformats.org/drawingml/2006/picture">
+                <pic:pic xmlns:pic="http://schemas.openxmlformats.org/drawingml/2006/picture">
+                  <pic:nvPicPr>
+                    <pic:cNvPr id="1" name=""/>
+                    <pic:cNvPicPr/>
+                  </pic:nvPicPr>
+                  <pic:blipFill>
+                    <a:blip r:embed="rId5"/>
+                    <a:stretch>
+                      <a:fillRect/>
+                    </a:stretch>
+                  </pic:blipFill>
+                  <pic:spPr>
+                    <a:xfrm>
+                      <a:off x="0" y="0"/>
+                      <a:ext cx="5629275" cy="3105150"/>
+                    </a:xfrm>
+                    <a:prstGeom prst="rect">
+                      <a:avLst/>
+                    </a:prstGeom>
+                  </pic:spPr>
+                </pic:pic>
+              </a:graphicData>
+            </a:graphic>
+          </wp:anchor>
+        </w:drawing>
+      </w:r>
+      <w:r>
         <w:tab/>
       </w:r>
       <w:r>
@@ -248,13 +270,18 @@
       </w:r>
       <w:proofErr w:type="spellEnd"/>
     </w:p>
-    <w:p/>
+    <w:p>
+      <w:r>
+        <w:br w:type="page"/>
+      </w:r>
+    </w:p>
     <w:p>
       <w:pPr>
         <w:pStyle w:val="Heading2"/>
       </w:pPr>
       <w:r>
-        <w:t>Max</w:t>
+        <w:lastRenderedPageBreak/>
+        <w:t>Min</w:t>
       </w:r>
     </w:p>
     <w:p>
@@ -302,15 +329,7 @@
       </w:r>
       <w:proofErr w:type="spellEnd"/>
       <w:r>
-        <w:t xml:space="preserve"> = planet I don’t control</w:t>
-      </w:r>
-      <w:r>
-        <w:t xml:space="preserve"> with the most</w:t>
-      </w:r>
-      <w:bookmarkStart w:id="0" w:name="_GoBack"/>
-      <w:bookmarkEnd w:id="0"/>
-      <w:r>
-        <w:t xml:space="preserve"> ships</w:t>
+        <w:t xml:space="preserve"> = planet I don’t control with the fewest ships</w:t>
       </w:r>
     </w:p>
     <w:p>
@@ -349,6 +368,62 @@
     </w:p>
     <w:p>
       <w:r>
+        <w:rPr>
+          <w:noProof/>
+        </w:rPr>
+        <w:drawing>
+          <wp:anchor distT="0" distB="0" distL="114300" distR="114300" simplePos="0" relativeHeight="251661312" behindDoc="0" locked="0" layoutInCell="1" allowOverlap="1" wp14:anchorId="2A8CDF99" wp14:editId="4B45A488">
+            <wp:simplePos x="0" y="0"/>
+            <wp:positionH relativeFrom="column">
+              <wp:posOffset>0</wp:posOffset>
+            </wp:positionH>
+            <wp:positionV relativeFrom="paragraph">
+              <wp:posOffset>215265</wp:posOffset>
+            </wp:positionV>
+            <wp:extent cx="5731510" cy="2822575"/>
+            <wp:effectExtent l="0" t="0" r="2540" b="0"/>
+            <wp:wrapTight wrapText="bothSides">
+              <wp:wrapPolygon edited="0">
+                <wp:start x="0" y="0"/>
+                <wp:lineTo x="0" y="21430"/>
+                <wp:lineTo x="21538" y="21430"/>
+                <wp:lineTo x="21538" y="0"/>
+                <wp:lineTo x="0" y="0"/>
+              </wp:wrapPolygon>
+            </wp:wrapTight>
+            <wp:docPr id="2" name="Picture 2"/>
+            <wp:cNvGraphicFramePr>
+              <a:graphicFrameLocks xmlns:a="http://schemas.openxmlformats.org/drawingml/2006/main" noChangeAspect="1"/>
+            </wp:cNvGraphicFramePr>
+            <a:graphic xmlns:a="http://schemas.openxmlformats.org/drawingml/2006/main">
+              <a:graphicData uri="http://schemas.openxmlformats.org/drawingml/2006/picture">
+                <pic:pic xmlns:pic="http://schemas.openxmlformats.org/drawingml/2006/picture">
+                  <pic:nvPicPr>
+                    <pic:cNvPr id="1" name=""/>
+                    <pic:cNvPicPr/>
+                  </pic:nvPicPr>
+                  <pic:blipFill>
+                    <a:blip r:embed="rId6"/>
+                    <a:stretch>
+                      <a:fillRect/>
+                    </a:stretch>
+                  </pic:blipFill>
+                  <pic:spPr>
+                    <a:xfrm>
+                      <a:off x="0" y="0"/>
+                      <a:ext cx="5731510" cy="2822575"/>
+                    </a:xfrm>
+                    <a:prstGeom prst="rect">
+                      <a:avLst/>
+                    </a:prstGeom>
+                  </pic:spPr>
+                </pic:pic>
+              </a:graphicData>
+            </a:graphic>
+          </wp:anchor>
+        </w:drawing>
+      </w:r>
+      <w:r>
         <w:tab/>
       </w:r>
       <w:r>
@@ -372,16 +447,19 @@
       </w:r>
       <w:proofErr w:type="spellEnd"/>
     </w:p>
-    <w:p/>
+    <w:p>
+      <w:r>
+        <w:br w:type="page"/>
+      </w:r>
+    </w:p>
     <w:p>
       <w:pPr>
         <w:pStyle w:val="Heading2"/>
       </w:pPr>
-      <w:proofErr w:type="spellStart"/>
-      <w:r>
-        <w:t>NearMin</w:t>
-      </w:r>
-      <w:proofErr w:type="spellEnd"/>
+      <w:r>
+        <w:lastRenderedPageBreak/>
+        <w:t>Max</w:t>
+      </w:r>
     </w:p>
     <w:p>
       <w:proofErr w:type="gramStart"/>
@@ -428,10 +506,7 @@
       </w:r>
       <w:proofErr w:type="spellEnd"/>
       <w:r>
-        <w:t xml:space="preserve"> = planet I don’t control</w:t>
-      </w:r>
-      <w:r>
-        <w:t xml:space="preserve"> with the fewest ships</w:t>
+        <w:t xml:space="preserve"> = planet I don’t control with the most ships</w:t>
       </w:r>
     </w:p>
     <w:p>
@@ -447,304 +522,548 @@
       </w:r>
       <w:proofErr w:type="spellEnd"/>
       <w:r>
-        <w:t xml:space="preserve"> = </w:t>
-      </w:r>
-      <w:proofErr w:type="spellStart"/>
-      <w:proofErr w:type="gramStart"/>
-      <w:r>
-        <w:t>ClosestToDest</w:t>
-      </w:r>
-      <w:proofErr w:type="spellEnd"/>
-      <w:r>
-        <w:t>(</w:t>
-      </w:r>
-      <w:proofErr w:type="gramEnd"/>
-      <w:r>
-        <w:t xml:space="preserve">planets I don’t control, </w:t>
+        <w:t xml:space="preserve"> = random planet I control</w:t>
+      </w:r>
+    </w:p>
+    <w:p/>
+    <w:p>
+      <w:r>
+        <w:tab/>
+      </w:r>
+      <w:r>
+        <w:tab/>
+        <w:t xml:space="preserve">If </w:t>
+      </w:r>
+      <w:proofErr w:type="spellStart"/>
+      <w:r>
+        <w:t>Src</w:t>
+      </w:r>
+      <w:proofErr w:type="spellEnd"/>
+      <w:r>
+        <w:t xml:space="preserve"> has more than 10 ships:</w:t>
+      </w:r>
+    </w:p>
+    <w:p>
+      <w:r>
+        <w:rPr>
+          <w:noProof/>
+        </w:rPr>
+        <w:drawing>
+          <wp:anchor distT="0" distB="0" distL="114300" distR="114300" simplePos="0" relativeHeight="251659264" behindDoc="0" locked="0" layoutInCell="1" allowOverlap="1" wp14:anchorId="73EC8A7A" wp14:editId="0A171959">
+            <wp:simplePos x="0" y="0"/>
+            <wp:positionH relativeFrom="column">
+              <wp:posOffset>0</wp:posOffset>
+            </wp:positionH>
+            <wp:positionV relativeFrom="paragraph">
+              <wp:posOffset>254000</wp:posOffset>
+            </wp:positionV>
+            <wp:extent cx="5731510" cy="2530475"/>
+            <wp:effectExtent l="0" t="0" r="2540" b="3175"/>
+            <wp:wrapTight wrapText="bothSides">
+              <wp:wrapPolygon edited="0">
+                <wp:start x="0" y="0"/>
+                <wp:lineTo x="0" y="21464"/>
+                <wp:lineTo x="21538" y="21464"/>
+                <wp:lineTo x="21538" y="0"/>
+                <wp:lineTo x="0" y="0"/>
+              </wp:wrapPolygon>
+            </wp:wrapTight>
+            <wp:docPr id="1" name="Picture 1"/>
+            <wp:cNvGraphicFramePr>
+              <a:graphicFrameLocks xmlns:a="http://schemas.openxmlformats.org/drawingml/2006/main" noChangeAspect="1"/>
+            </wp:cNvGraphicFramePr>
+            <a:graphic xmlns:a="http://schemas.openxmlformats.org/drawingml/2006/main">
+              <a:graphicData uri="http://schemas.openxmlformats.org/drawingml/2006/picture">
+                <pic:pic xmlns:pic="http://schemas.openxmlformats.org/drawingml/2006/picture">
+                  <pic:nvPicPr>
+                    <pic:cNvPr id="1" name=""/>
+                    <pic:cNvPicPr/>
+                  </pic:nvPicPr>
+                  <pic:blipFill>
+                    <a:blip r:embed="rId7"/>
+                    <a:stretch>
+                      <a:fillRect/>
+                    </a:stretch>
+                  </pic:blipFill>
+                  <pic:spPr>
+                    <a:xfrm>
+                      <a:off x="0" y="0"/>
+                      <a:ext cx="5731510" cy="2530475"/>
+                    </a:xfrm>
+                    <a:prstGeom prst="rect">
+                      <a:avLst/>
+                    </a:prstGeom>
+                  </pic:spPr>
+                </pic:pic>
+              </a:graphicData>
+            </a:graphic>
+          </wp:anchor>
+        </w:drawing>
+      </w:r>
+      <w:r>
+        <w:tab/>
+      </w:r>
+      <w:r>
+        <w:tab/>
+      </w:r>
+      <w:r>
+        <w:tab/>
+        <w:t xml:space="preserve">Send 75% of ships from </w:t>
+      </w:r>
+      <w:proofErr w:type="spellStart"/>
+      <w:r>
+        <w:t>Src</w:t>
+      </w:r>
+      <w:proofErr w:type="spellEnd"/>
+      <w:r>
+        <w:t xml:space="preserve"> to </w:t>
       </w:r>
       <w:proofErr w:type="spellStart"/>
       <w:r>
         <w:t>Dest</w:t>
       </w:r>
       <w:proofErr w:type="spellEnd"/>
-      <w:r>
-        <w:t>)</w:t>
-      </w:r>
     </w:p>
     <w:p/>
-    <w:p>
-      <w:r>
-        <w:lastRenderedPageBreak/>
-        <w:tab/>
-      </w:r>
-      <w:r>
-        <w:tab/>
-        <w:t xml:space="preserve">If </w:t>
-      </w:r>
-      <w:proofErr w:type="spellStart"/>
-      <w:r>
-        <w:t>Src</w:t>
-      </w:r>
-      <w:proofErr w:type="spellEnd"/>
-      <w:r>
-        <w:t xml:space="preserve"> has more than 10 ships:</w:t>
-      </w:r>
-    </w:p>
-    <w:p>
-      <w:r>
-        <w:tab/>
-      </w:r>
-      <w:r>
-        <w:tab/>
-      </w:r>
-      <w:r>
-        <w:tab/>
-        <w:t xml:space="preserve">Send 75% of ships from </w:t>
-      </w:r>
-      <w:proofErr w:type="spellStart"/>
-      <w:r>
-        <w:t>Src</w:t>
-      </w:r>
-      <w:proofErr w:type="spellEnd"/>
-      <w:r>
-        <w:t xml:space="preserve"> to </w:t>
-      </w:r>
-      <w:proofErr w:type="spellStart"/>
-      <w:r>
-        <w:t>Dest</w:t>
-      </w:r>
-      <w:proofErr w:type="spellEnd"/>
-    </w:p>
     <w:p/>
     <w:p>
-      <w:proofErr w:type="spellStart"/>
-      <w:proofErr w:type="gramStart"/>
-      <w:r>
-        <w:t>ClosestToDest</w:t>
-      </w:r>
-      <w:proofErr w:type="spellEnd"/>
-      <w:r>
-        <w:t>(</w:t>
-      </w:r>
-      <w:proofErr w:type="gramEnd"/>
-      <w:r>
-        <w:t xml:space="preserve">planets, </w:t>
-      </w:r>
-      <w:proofErr w:type="spellStart"/>
-      <w:r>
-        <w:t>Dest</w:t>
-      </w:r>
-      <w:proofErr w:type="spellEnd"/>
-      <w:r>
-        <w:t>):</w:t>
-      </w:r>
-    </w:p>
-    <w:p>
-      <w:r>
-        <w:tab/>
-        <w:t>For each planet:</w:t>
-      </w:r>
-    </w:p>
-    <w:p>
-      <w:r>
-        <w:tab/>
-      </w:r>
-      <w:r>
-        <w:tab/>
-        <w:t>If no planet has been selected:</w:t>
-      </w:r>
-    </w:p>
-    <w:p>
-      <w:r>
-        <w:tab/>
-      </w:r>
-      <w:r>
-        <w:tab/>
-      </w:r>
-      <w:r>
-        <w:tab/>
-        <w:t>Closest = planet</w:t>
-      </w:r>
-    </w:p>
-    <w:p>
-      <w:r>
-        <w:tab/>
-      </w:r>
-      <w:r>
-        <w:tab/>
-      </w:r>
-      <w:r>
-        <w:tab/>
-        <w:t xml:space="preserve">Distance = </w:t>
-      </w:r>
-      <w:proofErr w:type="spellStart"/>
-      <w:proofErr w:type="gramStart"/>
-      <w:r>
-        <w:t>planet.distanceTo</w:t>
-      </w:r>
-      <w:proofErr w:type="spellEnd"/>
-      <w:proofErr w:type="gramEnd"/>
-      <w:r>
-        <w:t>(</w:t>
-      </w:r>
-      <w:proofErr w:type="spellStart"/>
-      <w:r>
-        <w:t>Dest</w:t>
-      </w:r>
-      <w:proofErr w:type="spellEnd"/>
-      <w:r>
-        <w:t>)</w:t>
-      </w:r>
-    </w:p>
-    <w:p>
-      <w:r>
-        <w:tab/>
-      </w:r>
-      <w:r>
-        <w:tab/>
-        <w:t>Else:</w:t>
-      </w:r>
-    </w:p>
-    <w:p>
-      <w:r>
-        <w:tab/>
-      </w:r>
-      <w:r>
-        <w:tab/>
-      </w:r>
-      <w:r>
-        <w:tab/>
-      </w:r>
-      <w:proofErr w:type="spellStart"/>
-      <w:r>
-        <w:t>newDist</w:t>
-      </w:r>
-      <w:proofErr w:type="spellEnd"/>
-      <w:r>
-        <w:t xml:space="preserve"> = </w:t>
-      </w:r>
-      <w:proofErr w:type="spellStart"/>
-      <w:proofErr w:type="gramStart"/>
-      <w:r>
-        <w:t>planet.distanceTo</w:t>
-      </w:r>
-      <w:proofErr w:type="spellEnd"/>
-      <w:proofErr w:type="gramEnd"/>
-      <w:r>
-        <w:t>(</w:t>
-      </w:r>
-      <w:proofErr w:type="spellStart"/>
-      <w:r>
-        <w:t>Dest</w:t>
-      </w:r>
-      <w:proofErr w:type="spellEnd"/>
-      <w:r>
-        <w:t>)</w:t>
-      </w:r>
-    </w:p>
-    <w:p>
-      <w:r>
-        <w:tab/>
-      </w:r>
-      <w:r>
-        <w:tab/>
-      </w:r>
-      <w:r>
-        <w:tab/>
-      </w:r>
-    </w:p>
-    <w:p>
-      <w:r>
-        <w:tab/>
-      </w:r>
-      <w:r>
-        <w:tab/>
-      </w:r>
-      <w:r>
-        <w:tab/>
-        <w:t xml:space="preserve">if </w:t>
-      </w:r>
-      <w:proofErr w:type="spellStart"/>
-      <w:r>
-        <w:t>newDist</w:t>
-      </w:r>
-      <w:proofErr w:type="spellEnd"/>
-      <w:r>
-        <w:t xml:space="preserve"> &lt; </w:t>
-      </w:r>
-      <w:proofErr w:type="spellStart"/>
-      <w:r>
-        <w:t>Dist</w:t>
-      </w:r>
-      <w:proofErr w:type="spellEnd"/>
-      <w:r>
-        <w:t xml:space="preserve"> and no. ships on planet &gt; no. ships on </w:t>
-      </w:r>
-      <w:proofErr w:type="spellStart"/>
-      <w:r>
-        <w:t>Dest</w:t>
-      </w:r>
-      <w:proofErr w:type="spellEnd"/>
-      <w:r>
-        <w:t>:</w:t>
-      </w:r>
-    </w:p>
-    <w:p>
-      <w:r>
-        <w:tab/>
-      </w:r>
-      <w:r>
-        <w:tab/>
-      </w:r>
-      <w:r>
-        <w:tab/>
-      </w:r>
-      <w:r>
-        <w:tab/>
-        <w:t>Closest = planet</w:t>
-      </w:r>
-    </w:p>
-    <w:p>
-      <w:r>
-        <w:tab/>
-      </w:r>
-      <w:r>
-        <w:tab/>
-      </w:r>
-      <w:r>
-        <w:tab/>
-      </w:r>
-      <w:r>
-        <w:tab/>
-      </w:r>
-      <w:proofErr w:type="spellStart"/>
-      <w:r>
-        <w:t>Dist</w:t>
-      </w:r>
-      <w:proofErr w:type="spellEnd"/>
-      <w:r>
-        <w:t xml:space="preserve"> = </w:t>
-      </w:r>
-      <w:proofErr w:type="spellStart"/>
-      <w:r>
-        <w:t>newDist</w:t>
-      </w:r>
-      <w:proofErr w:type="spellEnd"/>
-    </w:p>
-    <w:p/>
-    <w:p>
-      <w:r>
-        <w:tab/>
-        <w:t>Return Closest</w:t>
-      </w:r>
-    </w:p>
-    <w:p/>
+      <w:r>
+        <w:br w:type="page"/>
+      </w:r>
+    </w:p>
     <w:p>
       <w:pPr>
         <w:pStyle w:val="Heading2"/>
       </w:pPr>
       <w:proofErr w:type="spellStart"/>
       <w:r>
+        <w:lastRenderedPageBreak/>
+        <w:t>NearMin</w:t>
+      </w:r>
+      <w:proofErr w:type="spellEnd"/>
+    </w:p>
+    <w:p>
+      <w:proofErr w:type="gramStart"/>
+      <w:r>
+        <w:t>Update(</w:t>
+      </w:r>
+      <w:proofErr w:type="gramEnd"/>
+      <w:r>
+        <w:t>):</w:t>
+      </w:r>
+    </w:p>
+    <w:p>
+      <w:r>
+        <w:tab/>
+        <w:t>If there’s already a fleet out:</w:t>
+      </w:r>
+    </w:p>
+    <w:p>
+      <w:r>
+        <w:tab/>
+      </w:r>
+      <w:r>
+        <w:tab/>
+        <w:t>Do nothing</w:t>
+      </w:r>
+    </w:p>
+    <w:p/>
+    <w:p>
+      <w:r>
+        <w:tab/>
+        <w:t>If I have planet(s) and there are planets I don’t control:</w:t>
+      </w:r>
+    </w:p>
+    <w:p>
+      <w:r>
+        <w:tab/>
+      </w:r>
+      <w:r>
+        <w:tab/>
+      </w:r>
+      <w:proofErr w:type="spellStart"/>
+      <w:r>
+        <w:t>Dest</w:t>
+      </w:r>
+      <w:proofErr w:type="spellEnd"/>
+      <w:r>
+        <w:t xml:space="preserve"> = planet I don’t control with the fewest ships</w:t>
+      </w:r>
+    </w:p>
+    <w:p>
+      <w:r>
+        <w:tab/>
+      </w:r>
+      <w:r>
+        <w:tab/>
+      </w:r>
+      <w:proofErr w:type="spellStart"/>
+      <w:r>
+        <w:t>Src</w:t>
+      </w:r>
+      <w:proofErr w:type="spellEnd"/>
+      <w:r>
+        <w:t xml:space="preserve"> = </w:t>
+      </w:r>
+      <w:proofErr w:type="spellStart"/>
+      <w:proofErr w:type="gramStart"/>
+      <w:r>
+        <w:t>ClosestToDest</w:t>
+      </w:r>
+      <w:proofErr w:type="spellEnd"/>
+      <w:r>
+        <w:t>(</w:t>
+      </w:r>
+      <w:proofErr w:type="gramEnd"/>
+      <w:r>
+        <w:t xml:space="preserve">planets I don’t control, </w:t>
+      </w:r>
+      <w:proofErr w:type="spellStart"/>
+      <w:r>
+        <w:t>Dest</w:t>
+      </w:r>
+      <w:proofErr w:type="spellEnd"/>
+      <w:r>
+        <w:t>)</w:t>
+      </w:r>
+    </w:p>
+    <w:p/>
+    <w:p>
+      <w:r>
+        <w:tab/>
+      </w:r>
+      <w:r>
+        <w:tab/>
+        <w:t xml:space="preserve">If </w:t>
+      </w:r>
+      <w:proofErr w:type="spellStart"/>
+      <w:r>
+        <w:t>Src</w:t>
+      </w:r>
+      <w:proofErr w:type="spellEnd"/>
+      <w:r>
+        <w:t xml:space="preserve"> has more than 10 ships:</w:t>
+      </w:r>
+    </w:p>
+    <w:p>
+      <w:r>
+        <w:tab/>
+      </w:r>
+      <w:r>
+        <w:tab/>
+      </w:r>
+      <w:r>
+        <w:tab/>
+        <w:t xml:space="preserve">Send 75% of ships from </w:t>
+      </w:r>
+      <w:proofErr w:type="spellStart"/>
+      <w:r>
+        <w:t>Src</w:t>
+      </w:r>
+      <w:proofErr w:type="spellEnd"/>
+      <w:r>
+        <w:t xml:space="preserve"> to </w:t>
+      </w:r>
+      <w:proofErr w:type="spellStart"/>
+      <w:r>
+        <w:t>Dest</w:t>
+      </w:r>
+      <w:proofErr w:type="spellEnd"/>
+    </w:p>
+    <w:p/>
+    <w:p>
+      <w:proofErr w:type="spellStart"/>
+      <w:proofErr w:type="gramStart"/>
+      <w:r>
+        <w:t>ClosestToDest</w:t>
+      </w:r>
+      <w:proofErr w:type="spellEnd"/>
+      <w:r>
+        <w:t>(</w:t>
+      </w:r>
+      <w:proofErr w:type="gramEnd"/>
+      <w:r>
+        <w:t xml:space="preserve">planets, </w:t>
+      </w:r>
+      <w:proofErr w:type="spellStart"/>
+      <w:r>
+        <w:t>Dest</w:t>
+      </w:r>
+      <w:proofErr w:type="spellEnd"/>
+      <w:r>
+        <w:t>):</w:t>
+      </w:r>
+    </w:p>
+    <w:p>
+      <w:r>
+        <w:tab/>
+        <w:t>For each planet:</w:t>
+      </w:r>
+    </w:p>
+    <w:p>
+      <w:r>
+        <w:tab/>
+      </w:r>
+      <w:r>
+        <w:tab/>
+        <w:t>If no planet has been selected:</w:t>
+      </w:r>
+    </w:p>
+    <w:p>
+      <w:r>
+        <w:tab/>
+      </w:r>
+      <w:r>
+        <w:tab/>
+      </w:r>
+      <w:r>
+        <w:tab/>
+        <w:t>Closest = planet</w:t>
+      </w:r>
+    </w:p>
+    <w:p>
+      <w:r>
+        <w:tab/>
+      </w:r>
+      <w:r>
+        <w:tab/>
+      </w:r>
+      <w:r>
+        <w:tab/>
+        <w:t xml:space="preserve">Distance = </w:t>
+      </w:r>
+      <w:proofErr w:type="spellStart"/>
+      <w:proofErr w:type="gramStart"/>
+      <w:r>
+        <w:t>planet.distanceTo</w:t>
+      </w:r>
+      <w:proofErr w:type="spellEnd"/>
+      <w:proofErr w:type="gramEnd"/>
+      <w:r>
+        <w:t>(</w:t>
+      </w:r>
+      <w:proofErr w:type="spellStart"/>
+      <w:r>
+        <w:t>Dest</w:t>
+      </w:r>
+      <w:proofErr w:type="spellEnd"/>
+      <w:r>
+        <w:t>)</w:t>
+      </w:r>
+    </w:p>
+    <w:p>
+      <w:r>
+        <w:tab/>
+      </w:r>
+      <w:r>
+        <w:tab/>
+        <w:t>Else:</w:t>
+      </w:r>
+    </w:p>
+    <w:p>
+      <w:r>
+        <w:tab/>
+      </w:r>
+      <w:r>
+        <w:tab/>
+      </w:r>
+      <w:r>
+        <w:tab/>
+      </w:r>
+      <w:proofErr w:type="spellStart"/>
+      <w:r>
+        <w:t>newDist</w:t>
+      </w:r>
+      <w:proofErr w:type="spellEnd"/>
+      <w:r>
+        <w:t xml:space="preserve"> = </w:t>
+      </w:r>
+      <w:proofErr w:type="spellStart"/>
+      <w:proofErr w:type="gramStart"/>
+      <w:r>
+        <w:t>planet.distanceTo</w:t>
+      </w:r>
+      <w:proofErr w:type="spellEnd"/>
+      <w:proofErr w:type="gramEnd"/>
+      <w:r>
+        <w:t>(</w:t>
+      </w:r>
+      <w:proofErr w:type="spellStart"/>
+      <w:r>
+        <w:t>Dest</w:t>
+      </w:r>
+      <w:proofErr w:type="spellEnd"/>
+      <w:r>
+        <w:t>)</w:t>
+      </w:r>
+    </w:p>
+    <w:p>
+      <w:r>
+        <w:tab/>
+      </w:r>
+      <w:r>
+        <w:tab/>
+      </w:r>
+      <w:r>
+        <w:tab/>
+      </w:r>
+    </w:p>
+    <w:p>
+      <w:r>
+        <w:tab/>
+      </w:r>
+      <w:r>
+        <w:tab/>
+      </w:r>
+      <w:r>
+        <w:tab/>
+        <w:t xml:space="preserve">if </w:t>
+      </w:r>
+      <w:proofErr w:type="spellStart"/>
+      <w:r>
+        <w:t>newDist</w:t>
+      </w:r>
+      <w:proofErr w:type="spellEnd"/>
+      <w:r>
+        <w:t xml:space="preserve"> &lt; </w:t>
+      </w:r>
+      <w:proofErr w:type="spellStart"/>
+      <w:r>
+        <w:t>Dist</w:t>
+      </w:r>
+      <w:proofErr w:type="spellEnd"/>
+      <w:r>
+        <w:t xml:space="preserve"> and no. ships on planet &gt; no. ships on </w:t>
+      </w:r>
+      <w:proofErr w:type="spellStart"/>
+      <w:r>
+        <w:t>Dest</w:t>
+      </w:r>
+      <w:proofErr w:type="spellEnd"/>
+      <w:r>
+        <w:t>:</w:t>
+      </w:r>
+    </w:p>
+    <w:p>
+      <w:r>
+        <w:tab/>
+      </w:r>
+      <w:r>
+        <w:tab/>
+      </w:r>
+      <w:r>
+        <w:tab/>
+      </w:r>
+      <w:r>
+        <w:tab/>
+        <w:t>Closest = planet</w:t>
+      </w:r>
+    </w:p>
+    <w:p>
+      <w:r>
+        <w:tab/>
+      </w:r>
+      <w:r>
+        <w:tab/>
+      </w:r>
+      <w:r>
+        <w:tab/>
+      </w:r>
+      <w:r>
+        <w:tab/>
+      </w:r>
+      <w:proofErr w:type="spellStart"/>
+      <w:r>
+        <w:t>Dist</w:t>
+      </w:r>
+      <w:proofErr w:type="spellEnd"/>
+      <w:r>
+        <w:t xml:space="preserve"> = </w:t>
+      </w:r>
+      <w:proofErr w:type="spellStart"/>
+      <w:r>
+        <w:t>newDist</w:t>
+      </w:r>
+      <w:proofErr w:type="spellEnd"/>
+    </w:p>
+    <w:p/>
+    <w:p>
+      <w:r>
+        <w:rPr>
+          <w:noProof/>
+        </w:rPr>
+        <w:drawing>
+          <wp:anchor distT="0" distB="0" distL="114300" distR="114300" simplePos="0" relativeHeight="251665408" behindDoc="0" locked="0" layoutInCell="1" allowOverlap="1" wp14:anchorId="7AE6ABA5" wp14:editId="3500F6B6">
+            <wp:simplePos x="0" y="0"/>
+            <wp:positionH relativeFrom="column">
+              <wp:posOffset>466725</wp:posOffset>
+            </wp:positionH>
+            <wp:positionV relativeFrom="paragraph">
+              <wp:posOffset>180975</wp:posOffset>
+            </wp:positionV>
+            <wp:extent cx="4705350" cy="4220232"/>
+            <wp:effectExtent l="0" t="0" r="0" b="8890"/>
+            <wp:wrapTight wrapText="bothSides">
+              <wp:wrapPolygon edited="0">
+                <wp:start x="0" y="0"/>
+                <wp:lineTo x="0" y="21548"/>
+                <wp:lineTo x="21513" y="21548"/>
+                <wp:lineTo x="21513" y="0"/>
+                <wp:lineTo x="0" y="0"/>
+              </wp:wrapPolygon>
+            </wp:wrapTight>
+            <wp:docPr id="4" name="Picture 4"/>
+            <wp:cNvGraphicFramePr>
+              <a:graphicFrameLocks xmlns:a="http://schemas.openxmlformats.org/drawingml/2006/main" noChangeAspect="1"/>
+            </wp:cNvGraphicFramePr>
+            <a:graphic xmlns:a="http://schemas.openxmlformats.org/drawingml/2006/main">
+              <a:graphicData uri="http://schemas.openxmlformats.org/drawingml/2006/picture">
+                <pic:pic xmlns:pic="http://schemas.openxmlformats.org/drawingml/2006/picture">
+                  <pic:nvPicPr>
+                    <pic:cNvPr id="1" name=""/>
+                    <pic:cNvPicPr/>
+                  </pic:nvPicPr>
+                  <pic:blipFill>
+                    <a:blip r:embed="rId8"/>
+                    <a:stretch>
+                      <a:fillRect/>
+                    </a:stretch>
+                  </pic:blipFill>
+                  <pic:spPr>
+                    <a:xfrm>
+                      <a:off x="0" y="0"/>
+                      <a:ext cx="4705350" cy="4220232"/>
+                    </a:xfrm>
+                    <a:prstGeom prst="rect">
+                      <a:avLst/>
+                    </a:prstGeom>
+                  </pic:spPr>
+                </pic:pic>
+              </a:graphicData>
+            </a:graphic>
+            <wp14:sizeRelH relativeFrom="margin">
+              <wp14:pctWidth>0</wp14:pctWidth>
+            </wp14:sizeRelH>
+            <wp14:sizeRelV relativeFrom="margin">
+              <wp14:pctHeight>0</wp14:pctHeight>
+            </wp14:sizeRelV>
+          </wp:anchor>
+        </w:drawing>
+      </w:r>
+      <w:r>
+        <w:tab/>
+        <w:t>Return Closest</w:t>
+      </w:r>
+    </w:p>
+    <w:p/>
+    <w:p/>
+    <w:p>
+      <w:pPr>
+        <w:pStyle w:val="Heading2"/>
+      </w:pPr>
+      <w:proofErr w:type="spellStart"/>
+      <w:r>
+        <w:lastRenderedPageBreak/>
         <w:t>NearMax</w:t>
       </w:r>
       <w:proofErr w:type="spellEnd"/>
@@ -794,13 +1113,7 @@
       </w:r>
       <w:proofErr w:type="spellEnd"/>
       <w:r>
-        <w:t xml:space="preserve"> = planet I don’t control with the </w:t>
-      </w:r>
-      <w:r>
-        <w:t>most</w:t>
-      </w:r>
-      <w:r>
-        <w:t xml:space="preserve"> ships</w:t>
+        <w:t xml:space="preserve"> = planet I don’t control with the most ships</w:t>
       </w:r>
     </w:p>
     <w:p>
@@ -1104,6 +1417,70 @@
       <w:r>
         <w:tab/>
         <w:t>Return Closest</w:t>
+      </w:r>
+    </w:p>
+    <w:p>
+      <w:r>
+        <w:rPr>
+          <w:noProof/>
+        </w:rPr>
+        <w:drawing>
+          <wp:anchor distT="0" distB="0" distL="114300" distR="114300" simplePos="0" relativeHeight="251663360" behindDoc="0" locked="0" layoutInCell="1" allowOverlap="1" wp14:anchorId="20A86B23" wp14:editId="374BA4DC">
+            <wp:simplePos x="0" y="0"/>
+            <wp:positionH relativeFrom="column">
+              <wp:posOffset>133350</wp:posOffset>
+            </wp:positionH>
+            <wp:positionV relativeFrom="paragraph">
+              <wp:posOffset>93345</wp:posOffset>
+            </wp:positionV>
+            <wp:extent cx="5105400" cy="4065905"/>
+            <wp:effectExtent l="0" t="0" r="0" b="0"/>
+            <wp:wrapTight wrapText="bothSides">
+              <wp:wrapPolygon edited="0">
+                <wp:start x="0" y="0"/>
+                <wp:lineTo x="0" y="21455"/>
+                <wp:lineTo x="21519" y="21455"/>
+                <wp:lineTo x="21519" y="0"/>
+                <wp:lineTo x="0" y="0"/>
+              </wp:wrapPolygon>
+            </wp:wrapTight>
+            <wp:docPr id="3" name="Picture 3"/>
+            <wp:cNvGraphicFramePr>
+              <a:graphicFrameLocks xmlns:a="http://schemas.openxmlformats.org/drawingml/2006/main" noChangeAspect="1"/>
+            </wp:cNvGraphicFramePr>
+            <a:graphic xmlns:a="http://schemas.openxmlformats.org/drawingml/2006/main">
+              <a:graphicData uri="http://schemas.openxmlformats.org/drawingml/2006/picture">
+                <pic:pic xmlns:pic="http://schemas.openxmlformats.org/drawingml/2006/picture">
+                  <pic:nvPicPr>
+                    <pic:cNvPr id="1" name=""/>
+                    <pic:cNvPicPr/>
+                  </pic:nvPicPr>
+                  <pic:blipFill>
+                    <a:blip r:embed="rId9"/>
+                    <a:stretch>
+                      <a:fillRect/>
+                    </a:stretch>
+                  </pic:blipFill>
+                  <pic:spPr>
+                    <a:xfrm>
+                      <a:off x="0" y="0"/>
+                      <a:ext cx="5105400" cy="4065905"/>
+                    </a:xfrm>
+                    <a:prstGeom prst="rect">
+                      <a:avLst/>
+                    </a:prstGeom>
+                  </pic:spPr>
+                </pic:pic>
+              </a:graphicData>
+            </a:graphic>
+            <wp14:sizeRelH relativeFrom="margin">
+              <wp14:pctWidth>0</wp14:pctWidth>
+            </wp14:sizeRelH>
+            <wp14:sizeRelV relativeFrom="margin">
+              <wp14:pctHeight>0</wp14:pctHeight>
+            </wp14:sizeRelV>
+          </wp:anchor>
+        </w:drawing>
       </w:r>
     </w:p>
     <w:p/>

</xml_diff>